<commit_message>
Boceto datamart, informe y script de generación de tuplas
</commit_message>
<xml_diff>
--- a/3. Carga de datos en BD, informe de ventajas y desventajas y borrador de datamart/Informe de ventajas y desventajas.docx
+++ b/3. Carga de datos en BD, informe de ventajas y desventajas y borrador de datamart/Informe de ventajas y desventajas.docx
@@ -2,15 +2,1213 @@
 <file path=word/document.xml><?xml version="1.0" encoding="utf-8"?>
 <w:document xmlns:wpc="http://schemas.microsoft.com/office/word/2010/wordprocessingCanvas" xmlns:cx="http://schemas.microsoft.com/office/drawing/2014/chartex" xmlns:cx1="http://schemas.microsoft.com/office/drawing/2015/9/8/chartex" xmlns:cx2="http://schemas.microsoft.com/office/drawing/2015/10/21/chartex" xmlns:cx3="http://schemas.microsoft.com/office/drawing/2016/5/9/chartex" xmlns:cx4="http://schemas.microsoft.com/office/drawing/2016/5/10/chartex" xmlns:cx5="http://schemas.microsoft.com/office/drawing/2016/5/11/chartex" xmlns:cx6="http://schemas.microsoft.com/office/drawing/2016/5/12/chartex" xmlns:cx7="http://schemas.microsoft.com/office/drawing/2016/5/13/chartex" xmlns:cx8="http://schemas.microsoft.com/office/drawing/2016/5/14/chartex" xmlns:mc="http://schemas.openxmlformats.org/markup-compatibility/2006" xmlns:aink="http://schemas.microsoft.com/office/drawing/2016/ink" xmlns:am3d="http://schemas.microsoft.com/office/drawing/2017/model3d" xmlns:o="urn:schemas-microsoft-com:office:office" xmlns:r="http://schemas.openxmlformats.org/officeDocument/2006/relationships" xmlns:m="http://schemas.openxmlformats.org/officeDocument/2006/math" xmlns:v="urn:schemas-microsoft-com:vml" xmlns:wp14="http://schemas.microsoft.com/office/word/2010/wordprocessingDrawing" xmlns:wp="http://schemas.openxmlformats.org/drawingml/2006/wordprocessingDrawing" xmlns:w10="urn:schemas-microsoft-com:office:word" xmlns:w="http://schemas.openxmlformats.org/wordprocessingml/2006/main" xmlns:w14="http://schemas.microsoft.com/office/word/2010/wordml" xmlns:w15="http://schemas.microsoft.com/office/word/2012/wordml" xmlns:w16cex="http://schemas.microsoft.com/office/word/2018/wordml/cex" xmlns:w16cid="http://schemas.microsoft.com/office/word/2016/wordml/cid" xmlns:w16="http://schemas.microsoft.com/office/word/2018/wordml" xmlns:w16se="http://schemas.microsoft.com/office/word/2015/wordml/symex" xmlns:wpg="http://schemas.microsoft.com/office/word/2010/wordprocessingGroup" xmlns:wpi="http://schemas.microsoft.com/office/word/2010/wordprocessingInk" xmlns:wne="http://schemas.microsoft.com/office/word/2006/wordml" xmlns:wps="http://schemas.microsoft.com/office/word/2010/wordprocessingShape" mc:Ignorable="w14 w15 w16se w16cid w16 w16cex wp14">
   <w:body>
-    <w:p/>
+    <w:p>
+      <w:pPr>
+        <w:spacing w:after="300"/>
+        <w:jc w:val="center"/>
+        <w:rPr>
+          <w:rFonts w:ascii="Arial Nova Light" w:hAnsi="Arial Nova Light" w:cs="Times New Roman"/>
+          <w:b/>
+          <w:bCs/>
+          <w:sz w:val="32"/>
+          <w:szCs w:val="32"/>
+        </w:rPr>
+      </w:pPr>
+      <w:r>
+        <w:rPr>
+          <w:rFonts w:ascii="Arial Nova Light" w:hAnsi="Arial Nova Light" w:cs="Times New Roman"/>
+          <w:b/>
+          <w:bCs/>
+          <w:sz w:val="32"/>
+          <w:szCs w:val="32"/>
+        </w:rPr>
+        <w:t>¿Por qué implantar un almacén de datos en nuestra organización?</w:t>
+      </w:r>
+    </w:p>
+    <w:p>
+      <w:pPr>
+        <w:spacing w:line="276" w:lineRule="auto"/>
+        <w:jc w:val="both"/>
+        <w:rPr>
+          <w:rFonts w:ascii="Arial Nova Light" w:hAnsi="Arial Nova Light" w:cs="Times New Roman"/>
+        </w:rPr>
+      </w:pPr>
+      <w:r>
+        <w:rPr>
+          <w:rFonts w:ascii="Arial Nova Light" w:hAnsi="Arial Nova Light" w:cs="Times New Roman"/>
+        </w:rPr>
+        <w:t xml:space="preserve">Actualmente, nuestra organización cuenta con un </w:t>
+      </w:r>
+      <w:r>
+        <w:rPr>
+          <w:rFonts w:ascii="Arial Nova Light" w:hAnsi="Arial Nova Light" w:cs="Times New Roman"/>
+          <w:b/>
+          <w:bCs/>
+        </w:rPr>
+        <w:t>Sistema de Almacenamiento de Datos Transaccional (</w:t>
+      </w:r>
+      <w:r>
+        <w:rPr>
+          <w:rFonts w:ascii="Arial Nova Light" w:hAnsi="Arial Nova Light" w:cs="Times New Roman"/>
+          <w:b/>
+          <w:bCs/>
+        </w:rPr>
+        <w:t>OLTP</w:t>
+      </w:r>
+      <w:r>
+        <w:rPr>
+          <w:rFonts w:ascii="Arial Nova Light" w:hAnsi="Arial Nova Light" w:cs="Times New Roman"/>
+          <w:b/>
+          <w:bCs/>
+        </w:rPr>
+        <w:t>)</w:t>
+      </w:r>
+      <w:r>
+        <w:rPr>
+          <w:rFonts w:ascii="Arial Nova Light" w:hAnsi="Arial Nova Light" w:cs="Times New Roman"/>
+        </w:rPr>
+        <w:t xml:space="preserve">. </w:t>
+      </w:r>
+      <w:r>
+        <w:rPr>
+          <w:rFonts w:ascii="Arial Nova Light" w:hAnsi="Arial Nova Light" w:cs="Times New Roman"/>
+        </w:rPr>
+        <w:t xml:space="preserve">Hasta el momento, </w:t>
+      </w:r>
+      <w:r>
+        <w:rPr>
+          <w:rFonts w:ascii="Arial Nova Light" w:hAnsi="Arial Nova Light" w:cs="Times New Roman"/>
+        </w:rPr>
+        <w:t>este nos ha permitido dar soporte a nuestros sistemas de información en su trabajo diario.</w:t>
+      </w:r>
+      <w:r>
+        <w:rPr>
+          <w:rFonts w:ascii="Arial Nova Light" w:hAnsi="Arial Nova Light" w:cs="Times New Roman"/>
+        </w:rPr>
+        <w:t xml:space="preserve"> </w:t>
+      </w:r>
+      <w:r>
+        <w:rPr>
+          <w:rFonts w:ascii="Arial Nova Light" w:hAnsi="Arial Nova Light" w:cs="Times New Roman"/>
+        </w:rPr>
+        <w:t xml:space="preserve">Sin embargo, </w:t>
+      </w:r>
+      <w:r>
+        <w:rPr>
+          <w:rFonts w:ascii="Arial Nova Light" w:hAnsi="Arial Nova Light" w:cs="Times New Roman"/>
+        </w:rPr>
+        <w:t xml:space="preserve">para poder competir </w:t>
+      </w:r>
+      <w:r>
+        <w:rPr>
+          <w:rFonts w:ascii="Arial Nova Light" w:hAnsi="Arial Nova Light" w:cs="Times New Roman"/>
+        </w:rPr>
+        <w:t xml:space="preserve">en </w:t>
+      </w:r>
+      <w:r>
+        <w:rPr>
+          <w:rFonts w:ascii="Arial Nova Light" w:hAnsi="Arial Nova Light" w:cs="Times New Roman"/>
+        </w:rPr>
+        <w:t xml:space="preserve">los mercados </w:t>
+      </w:r>
+      <w:r>
+        <w:rPr>
+          <w:rFonts w:ascii="Arial Nova Light" w:hAnsi="Arial Nova Light" w:cs="Times New Roman"/>
+        </w:rPr>
+        <w:t>actual</w:t>
+      </w:r>
+      <w:r>
+        <w:rPr>
+          <w:rFonts w:ascii="Arial Nova Light" w:hAnsi="Arial Nova Light" w:cs="Times New Roman"/>
+        </w:rPr>
+        <w:t>es</w:t>
+      </w:r>
+      <w:r>
+        <w:rPr>
+          <w:rFonts w:ascii="Arial Nova Light" w:hAnsi="Arial Nova Light" w:cs="Times New Roman"/>
+        </w:rPr>
+        <w:t xml:space="preserve"> </w:t>
+      </w:r>
+      <w:r>
+        <w:rPr>
+          <w:rFonts w:ascii="Arial Nova Light" w:hAnsi="Arial Nova Light" w:cs="Times New Roman"/>
+        </w:rPr>
+        <w:t xml:space="preserve">es casi imprescindible contar con </w:t>
+      </w:r>
+      <w:r>
+        <w:rPr>
+          <w:rFonts w:ascii="Arial Nova Light" w:hAnsi="Arial Nova Light" w:cs="Times New Roman"/>
+        </w:rPr>
+        <w:t xml:space="preserve">herramientas </w:t>
+      </w:r>
+      <w:r>
+        <w:rPr>
+          <w:rFonts w:ascii="Arial Nova Light" w:hAnsi="Arial Nova Light" w:cs="Times New Roman"/>
+        </w:rPr>
+        <w:t>más potentes</w:t>
+      </w:r>
+      <w:r>
+        <w:rPr>
+          <w:rFonts w:ascii="Arial Nova Light" w:hAnsi="Arial Nova Light" w:cs="Times New Roman"/>
+        </w:rPr>
+        <w:t xml:space="preserve">, que nos permitan </w:t>
+      </w:r>
+      <w:r>
+        <w:rPr>
+          <w:rFonts w:ascii="Arial Nova Light" w:hAnsi="Arial Nova Light" w:cs="Times New Roman"/>
+        </w:rPr>
+        <w:t xml:space="preserve">extraer conocimiento útil </w:t>
+      </w:r>
+      <w:r>
+        <w:rPr>
+          <w:rFonts w:ascii="Arial Nova Light" w:hAnsi="Arial Nova Light" w:cs="Times New Roman"/>
+        </w:rPr>
+        <w:t xml:space="preserve">y conclusiones más avanzadas </w:t>
+      </w:r>
+      <w:r>
+        <w:rPr>
+          <w:rFonts w:ascii="Arial Nova Light" w:hAnsi="Arial Nova Light" w:cs="Times New Roman"/>
+        </w:rPr>
+        <w:t>que las que nos podrían proporcionar los sistemas tradicionales.</w:t>
+      </w:r>
+      <w:r>
+        <w:rPr>
+          <w:rFonts w:ascii="Arial Nova Light" w:hAnsi="Arial Nova Light" w:cs="Times New Roman"/>
+        </w:rPr>
+        <w:t xml:space="preserve"> </w:t>
+      </w:r>
+      <w:r>
+        <w:rPr>
+          <w:rFonts w:ascii="Arial Nova Light" w:hAnsi="Arial Nova Light" w:cs="Times New Roman"/>
+        </w:rPr>
+        <w:t>Así, r</w:t>
+      </w:r>
+      <w:r>
+        <w:rPr>
+          <w:rFonts w:ascii="Arial Nova Light" w:hAnsi="Arial Nova Light" w:cs="Times New Roman"/>
+        </w:rPr>
+        <w:t xml:space="preserve">ealizar este tipo de análisis directamente sobre </w:t>
+      </w:r>
+      <w:r>
+        <w:rPr>
+          <w:rFonts w:ascii="Arial Nova Light" w:hAnsi="Arial Nova Light" w:cs="Times New Roman"/>
+        </w:rPr>
+        <w:t xml:space="preserve">nuestros sistemas actuales </w:t>
+      </w:r>
+      <w:r>
+        <w:rPr>
+          <w:rFonts w:ascii="Arial Nova Light" w:hAnsi="Arial Nova Light" w:cs="Times New Roman"/>
+        </w:rPr>
+        <w:t xml:space="preserve">sería </w:t>
+      </w:r>
+      <w:r>
+        <w:rPr>
+          <w:rFonts w:ascii="Arial Nova Light" w:hAnsi="Arial Nova Light" w:cs="Times New Roman"/>
+          <w:b/>
+          <w:bCs/>
+        </w:rPr>
+        <w:t>extremadamente costoso</w:t>
+      </w:r>
+      <w:r>
+        <w:rPr>
+          <w:rFonts w:ascii="Arial Nova Light" w:hAnsi="Arial Nova Light" w:cs="Times New Roman"/>
+        </w:rPr>
+        <w:t xml:space="preserve">, puesto que estos fueron </w:t>
+      </w:r>
+      <w:r>
+        <w:rPr>
+          <w:rFonts w:ascii="Arial Nova Light" w:hAnsi="Arial Nova Light" w:cs="Times New Roman"/>
+          <w:b/>
+          <w:bCs/>
+        </w:rPr>
+        <w:t>originalmente diseñados para el trabajo transaccional</w:t>
+      </w:r>
+      <w:r>
+        <w:rPr>
+          <w:rFonts w:ascii="Arial Nova Light" w:hAnsi="Arial Nova Light" w:cs="Times New Roman"/>
+        </w:rPr>
+        <w:t xml:space="preserve"> y no para el análisis de datos</w:t>
+      </w:r>
+      <w:r>
+        <w:rPr>
+          <w:rFonts w:ascii="Arial Nova Light" w:hAnsi="Arial Nova Light" w:cs="Times New Roman"/>
+        </w:rPr>
+        <w:t>.</w:t>
+      </w:r>
+      <w:r>
+        <w:rPr>
+          <w:rFonts w:ascii="Arial Nova Light" w:hAnsi="Arial Nova Light" w:cs="Times New Roman"/>
+        </w:rPr>
+        <w:t xml:space="preserve"> </w:t>
+      </w:r>
+    </w:p>
+    <w:p>
+      <w:pPr>
+        <w:spacing w:line="276" w:lineRule="auto"/>
+        <w:jc w:val="both"/>
+        <w:rPr>
+          <w:rFonts w:ascii="Arial Nova Light" w:hAnsi="Arial Nova Light" w:cs="Times New Roman"/>
+        </w:rPr>
+      </w:pPr>
+      <w:r>
+        <w:rPr>
+          <w:rFonts w:ascii="Arial Nova Light" w:hAnsi="Arial Nova Light" w:cs="Times New Roman"/>
+        </w:rPr>
+        <w:t xml:space="preserve">No se trata de desechar </w:t>
+      </w:r>
+      <w:r>
+        <w:rPr>
+          <w:rFonts w:ascii="Arial Nova Light" w:hAnsi="Arial Nova Light" w:cs="Times New Roman"/>
+        </w:rPr>
+        <w:t xml:space="preserve">los </w:t>
+      </w:r>
+      <w:r>
+        <w:rPr>
+          <w:rFonts w:ascii="Arial Nova Light" w:hAnsi="Arial Nova Light" w:cs="Times New Roman"/>
+        </w:rPr>
+        <w:t>sistemas operacionales</w:t>
+      </w:r>
+      <w:r>
+        <w:rPr>
+          <w:rFonts w:ascii="Arial Nova Light" w:hAnsi="Arial Nova Light" w:cs="Times New Roman"/>
+        </w:rPr>
+        <w:t xml:space="preserve"> con los que ya contábamos, sino de incluirlos dentro de un sistema más grande </w:t>
+      </w:r>
+      <w:r>
+        <w:rPr>
+          <w:rFonts w:ascii="Arial Nova Light" w:hAnsi="Arial Nova Light" w:cs="Times New Roman"/>
+        </w:rPr>
+        <w:t>y de mayo</w:t>
+      </w:r>
+      <w:r>
+        <w:rPr>
+          <w:rFonts w:ascii="Arial Nova Light" w:hAnsi="Arial Nova Light" w:cs="Times New Roman"/>
+        </w:rPr>
+        <w:t>res prestaciones</w:t>
+      </w:r>
+      <w:r>
+        <w:rPr>
+          <w:rFonts w:ascii="Arial Nova Light" w:hAnsi="Arial Nova Light" w:cs="Times New Roman"/>
+        </w:rPr>
+        <w:t xml:space="preserve">, esto es, un </w:t>
+      </w:r>
+      <w:r>
+        <w:rPr>
+          <w:rFonts w:ascii="Arial Nova Light" w:hAnsi="Arial Nova Light" w:cs="Times New Roman"/>
+          <w:b/>
+          <w:bCs/>
+        </w:rPr>
+        <w:t>Almacén de Datos</w:t>
+      </w:r>
+      <w:r>
+        <w:rPr>
+          <w:rFonts w:ascii="Arial Nova Light" w:hAnsi="Arial Nova Light" w:cs="Times New Roman"/>
+        </w:rPr>
+        <w:t>.</w:t>
+      </w:r>
+      <w:r>
+        <w:rPr>
+          <w:rFonts w:ascii="Arial Nova Light" w:hAnsi="Arial Nova Light" w:cs="Times New Roman"/>
+        </w:rPr>
+        <w:t xml:space="preserve"> Este nos permitirá no solo </w:t>
+      </w:r>
+      <w:r>
+        <w:rPr>
+          <w:rFonts w:ascii="Arial Nova Light" w:hAnsi="Arial Nova Light" w:cs="Times New Roman"/>
+          <w:b/>
+          <w:bCs/>
+          <w:i/>
+          <w:iCs/>
+        </w:rPr>
+        <w:t xml:space="preserve">recopilar todos los datos </w:t>
+      </w:r>
+      <w:r>
+        <w:rPr>
+          <w:rFonts w:ascii="Arial Nova Light" w:hAnsi="Arial Nova Light" w:cs="Times New Roman"/>
+          <w:b/>
+          <w:bCs/>
+          <w:i/>
+          <w:iCs/>
+        </w:rPr>
+        <w:t>de las diferentes fuentes internas de nuestra organización</w:t>
+      </w:r>
+      <w:r>
+        <w:rPr>
+          <w:rFonts w:ascii="Arial Nova Light" w:hAnsi="Arial Nova Light" w:cs="Times New Roman"/>
+        </w:rPr>
+        <w:t xml:space="preserve"> (información sobre nuestros clientes, </w:t>
+      </w:r>
+      <w:r>
+        <w:rPr>
+          <w:rFonts w:ascii="Arial Nova Light" w:hAnsi="Arial Nova Light" w:cs="Times New Roman"/>
+        </w:rPr>
+        <w:t xml:space="preserve">sobre sus reservas, sobre nuestros hoteles, etc.), sino </w:t>
+      </w:r>
+      <w:r>
+        <w:rPr>
+          <w:rFonts w:ascii="Arial Nova Light" w:hAnsi="Arial Nova Light" w:cs="Times New Roman"/>
+        </w:rPr>
+        <w:t xml:space="preserve">que, además, nos dará la oportunidad de </w:t>
+      </w:r>
+      <w:r>
+        <w:rPr>
+          <w:rFonts w:ascii="Arial Nova Light" w:hAnsi="Arial Nova Light" w:cs="Times New Roman"/>
+          <w:b/>
+          <w:bCs/>
+          <w:i/>
+          <w:iCs/>
+        </w:rPr>
+        <w:t xml:space="preserve">incorporar fuentes externas </w:t>
+      </w:r>
+      <w:r>
+        <w:rPr>
+          <w:rFonts w:ascii="Arial Nova Light" w:hAnsi="Arial Nova Light" w:cs="Times New Roman"/>
+        </w:rPr>
+        <w:t>de información</w:t>
+      </w:r>
+      <w:r>
+        <w:rPr>
+          <w:rFonts w:ascii="Arial Nova Light" w:hAnsi="Arial Nova Light" w:cs="Times New Roman"/>
+        </w:rPr>
+        <w:t xml:space="preserve">, lo que dará a nuestros </w:t>
+      </w:r>
+      <w:r>
+        <w:rPr>
+          <w:rFonts w:ascii="Arial Nova Light" w:hAnsi="Arial Nova Light" w:cs="Times New Roman"/>
+        </w:rPr>
+        <w:t xml:space="preserve">datos </w:t>
+      </w:r>
+      <w:r>
+        <w:rPr>
+          <w:rFonts w:ascii="Arial Nova Light" w:hAnsi="Arial Nova Light" w:cs="Times New Roman"/>
+        </w:rPr>
+        <w:t>una</w:t>
+      </w:r>
+      <w:r>
+        <w:rPr>
+          <w:rFonts w:ascii="Arial Nova Light" w:hAnsi="Arial Nova Light" w:cs="Times New Roman"/>
+        </w:rPr>
+        <w:t xml:space="preserve"> mayor</w:t>
+      </w:r>
+      <w:r>
+        <w:rPr>
+          <w:rFonts w:ascii="Arial Nova Light" w:hAnsi="Arial Nova Light" w:cs="Times New Roman"/>
+        </w:rPr>
+        <w:t xml:space="preserve"> contextualización desde </w:t>
+      </w:r>
+      <w:r>
+        <w:rPr>
+          <w:rFonts w:ascii="Arial Nova Light" w:hAnsi="Arial Nova Light" w:cs="Times New Roman"/>
+        </w:rPr>
+        <w:t xml:space="preserve">infinitud de perspectivas diferentes (sociedad, economía, </w:t>
+      </w:r>
+      <w:r>
+        <w:rPr>
+          <w:rFonts w:ascii="Arial Nova Light" w:hAnsi="Arial Nova Light" w:cs="Times New Roman"/>
+        </w:rPr>
+        <w:t>geografía, etc.).</w:t>
+      </w:r>
+    </w:p>
+    <w:p>
+      <w:pPr>
+        <w:spacing w:line="276" w:lineRule="auto"/>
+        <w:jc w:val="both"/>
+        <w:rPr>
+          <w:rFonts w:ascii="Arial Nova Light" w:hAnsi="Arial Nova Light" w:cs="Times New Roman"/>
+        </w:rPr>
+      </w:pPr>
+      <w:r>
+        <w:rPr>
+          <w:rFonts w:ascii="Arial Nova Light" w:hAnsi="Arial Nova Light" w:cs="Times New Roman"/>
+        </w:rPr>
+        <w:t xml:space="preserve">Este tipo de sistema abre la puerta al uso </w:t>
+      </w:r>
+      <w:r>
+        <w:rPr>
+          <w:rFonts w:ascii="Arial Nova Light" w:hAnsi="Arial Nova Light" w:cs="Times New Roman"/>
+        </w:rPr>
+        <w:t xml:space="preserve">eficiente </w:t>
+      </w:r>
+      <w:r>
+        <w:rPr>
+          <w:rFonts w:ascii="Arial Nova Light" w:hAnsi="Arial Nova Light" w:cs="Times New Roman"/>
+        </w:rPr>
+        <w:t xml:space="preserve">de </w:t>
+      </w:r>
+      <w:r>
+        <w:rPr>
+          <w:rFonts w:ascii="Arial Nova Light" w:hAnsi="Arial Nova Light" w:cs="Times New Roman"/>
+        </w:rPr>
+        <w:t xml:space="preserve">herramientas de análisis de datos como </w:t>
+      </w:r>
+      <w:r>
+        <w:rPr>
+          <w:rFonts w:ascii="Arial Nova Light" w:hAnsi="Arial Nova Light" w:cs="Times New Roman"/>
+          <w:b/>
+          <w:bCs/>
+        </w:rPr>
+        <w:t>OLAP</w:t>
+      </w:r>
+      <w:r>
+        <w:rPr>
+          <w:rFonts w:ascii="Arial Nova Light" w:hAnsi="Arial Nova Light" w:cs="Times New Roman"/>
+        </w:rPr>
+        <w:t xml:space="preserve">, que permiten </w:t>
+      </w:r>
+      <w:r>
+        <w:rPr>
+          <w:rFonts w:ascii="Arial Nova Light" w:hAnsi="Arial Nova Light" w:cs="Times New Roman"/>
+        </w:rPr>
+        <w:t xml:space="preserve">obtener </w:t>
+      </w:r>
+      <w:r>
+        <w:rPr>
+          <w:rFonts w:ascii="Arial Nova Light" w:hAnsi="Arial Nova Light" w:cs="Times New Roman"/>
+          <w:b/>
+          <w:bCs/>
+        </w:rPr>
+        <w:t xml:space="preserve">informes y vistas sofisticadas sobre la información </w:t>
+      </w:r>
+      <w:r>
+        <w:rPr>
+          <w:rFonts w:ascii="Arial Nova Light" w:hAnsi="Arial Nova Light" w:cs="Times New Roman"/>
+          <w:b/>
+          <w:bCs/>
+        </w:rPr>
+        <w:t>en tiempo real</w:t>
+      </w:r>
+      <w:r>
+        <w:rPr>
+          <w:rFonts w:ascii="Arial Nova Light" w:hAnsi="Arial Nova Light" w:cs="Times New Roman"/>
+        </w:rPr>
+        <w:t xml:space="preserve">. </w:t>
+      </w:r>
+      <w:r>
+        <w:rPr>
+          <w:rFonts w:ascii="Arial Nova Light" w:hAnsi="Arial Nova Light" w:cs="Times New Roman"/>
+        </w:rPr>
+        <w:t xml:space="preserve">Además, permiten al usuario </w:t>
+      </w:r>
+      <w:r>
+        <w:rPr>
+          <w:rFonts w:ascii="Arial Nova Light" w:hAnsi="Arial Nova Light" w:cs="Times New Roman"/>
+        </w:rPr>
+        <w:t xml:space="preserve">comprobar si los datos se adaptan a </w:t>
+      </w:r>
+      <w:r>
+        <w:rPr>
+          <w:rFonts w:ascii="Arial Nova Light" w:hAnsi="Arial Nova Light" w:cs="Times New Roman"/>
+        </w:rPr>
+        <w:t>ciertas hipótesis</w:t>
+      </w:r>
+      <w:r>
+        <w:rPr>
+          <w:rFonts w:ascii="Arial Nova Light" w:hAnsi="Arial Nova Light" w:cs="Times New Roman"/>
+        </w:rPr>
+        <w:t xml:space="preserve"> </w:t>
+      </w:r>
+      <w:r>
+        <w:rPr>
+          <w:rFonts w:ascii="Arial Nova Light" w:hAnsi="Arial Nova Light" w:cs="Times New Roman"/>
+        </w:rPr>
+        <w:t>y/o</w:t>
+      </w:r>
+      <w:r>
+        <w:rPr>
+          <w:rFonts w:ascii="Arial Nova Light" w:hAnsi="Arial Nova Light" w:cs="Times New Roman"/>
+        </w:rPr>
+        <w:t xml:space="preserve"> </w:t>
+      </w:r>
+      <w:r>
+        <w:rPr>
+          <w:rFonts w:ascii="Arial Nova Light" w:hAnsi="Arial Nova Light" w:cs="Times New Roman"/>
+        </w:rPr>
+        <w:t>patrones</w:t>
+      </w:r>
+      <w:r>
+        <w:rPr>
+          <w:rFonts w:ascii="Arial Nova Light" w:hAnsi="Arial Nova Light" w:cs="Times New Roman"/>
+        </w:rPr>
+        <w:t>.</w:t>
+      </w:r>
+    </w:p>
+    <w:p>
+      <w:pPr>
+        <w:spacing w:line="276" w:lineRule="auto"/>
+        <w:jc w:val="both"/>
+        <w:rPr>
+          <w:rFonts w:ascii="Arial Nova Light" w:hAnsi="Arial Nova Light" w:cs="Times New Roman"/>
+        </w:rPr>
+      </w:pPr>
+      <w:r>
+        <w:rPr>
+          <w:rFonts w:ascii="Arial Nova Light" w:hAnsi="Arial Nova Light" w:cs="Times New Roman"/>
+        </w:rPr>
+        <w:t xml:space="preserve">Algunos </w:t>
+      </w:r>
+      <w:r>
+        <w:rPr>
+          <w:rFonts w:ascii="Arial Nova Light" w:hAnsi="Arial Nova Light" w:cs="Times New Roman"/>
+          <w:b/>
+          <w:bCs/>
+        </w:rPr>
+        <w:t>ejemplos concretos</w:t>
+      </w:r>
+      <w:r>
+        <w:rPr>
+          <w:rFonts w:ascii="Arial Nova Light" w:hAnsi="Arial Nova Light" w:cs="Times New Roman"/>
+        </w:rPr>
+        <w:t xml:space="preserve"> de aplicación </w:t>
+      </w:r>
+      <w:r>
+        <w:rPr>
+          <w:rFonts w:ascii="Arial Nova Light" w:hAnsi="Arial Nova Light" w:cs="Times New Roman"/>
+        </w:rPr>
+        <w:t xml:space="preserve">para nuestra organización </w:t>
+      </w:r>
+      <w:r>
+        <w:rPr>
+          <w:rFonts w:ascii="Arial Nova Light" w:hAnsi="Arial Nova Light" w:cs="Times New Roman"/>
+        </w:rPr>
+        <w:t>serían:</w:t>
+      </w:r>
+    </w:p>
+    <w:p>
+      <w:pPr>
+        <w:pStyle w:val="ListParagraph"/>
+        <w:numPr>
+          <w:ilvl w:val="0"/>
+          <w:numId w:val="2"/>
+        </w:numPr>
+        <w:spacing w:after="100" w:line="276" w:lineRule="auto"/>
+        <w:ind w:left="714" w:hanging="357"/>
+        <w:contextualSpacing w:val="0"/>
+        <w:jc w:val="both"/>
+        <w:rPr>
+          <w:rFonts w:ascii="Arial Nova Light" w:hAnsi="Arial Nova Light" w:cs="Times New Roman"/>
+        </w:rPr>
+      </w:pPr>
+      <w:r>
+        <w:rPr>
+          <w:rFonts w:ascii="Arial Nova Light" w:hAnsi="Arial Nova Light" w:cs="Times New Roman"/>
+        </w:rPr>
+        <w:t xml:space="preserve">Comprobar las relaciones entre </w:t>
+      </w:r>
+      <w:r>
+        <w:rPr>
+          <w:rFonts w:ascii="Arial Nova Light" w:hAnsi="Arial Nova Light" w:cs="Times New Roman"/>
+        </w:rPr>
+        <w:t xml:space="preserve">las </w:t>
+      </w:r>
+      <w:r>
+        <w:rPr>
+          <w:rFonts w:ascii="Arial Nova Light" w:hAnsi="Arial Nova Light" w:cs="Times New Roman"/>
+        </w:rPr>
+        <w:t>características de nuestros clientes (</w:t>
+      </w:r>
+      <w:proofErr w:type="spellStart"/>
+      <w:r>
+        <w:rPr>
+          <w:rFonts w:ascii="Arial Nova Light" w:hAnsi="Arial Nova Light" w:cs="Times New Roman"/>
+        </w:rPr>
+        <w:t>ej</w:t>
+      </w:r>
+      <w:proofErr w:type="spellEnd"/>
+      <w:r>
+        <w:rPr>
+          <w:rFonts w:ascii="Arial Nova Light" w:hAnsi="Arial Nova Light" w:cs="Times New Roman"/>
+        </w:rPr>
+        <w:t>: género, país de origen, edad…) y las características de nuestros hoteles (</w:t>
+      </w:r>
+      <w:proofErr w:type="spellStart"/>
+      <w:r>
+        <w:rPr>
+          <w:rFonts w:ascii="Arial Nova Light" w:hAnsi="Arial Nova Light" w:cs="Times New Roman"/>
+        </w:rPr>
+        <w:t>ej</w:t>
+      </w:r>
+      <w:proofErr w:type="spellEnd"/>
+      <w:r>
+        <w:rPr>
+          <w:rFonts w:ascii="Arial Nova Light" w:hAnsi="Arial Nova Light" w:cs="Times New Roman"/>
+        </w:rPr>
+        <w:t>: localización, servicios, etc.) con las reservas registradas en nuestro sistema.</w:t>
+      </w:r>
+    </w:p>
+    <w:p>
+      <w:pPr>
+        <w:pStyle w:val="ListParagraph"/>
+        <w:numPr>
+          <w:ilvl w:val="0"/>
+          <w:numId w:val="2"/>
+        </w:numPr>
+        <w:spacing w:after="100" w:line="276" w:lineRule="auto"/>
+        <w:ind w:left="714" w:hanging="357"/>
+        <w:contextualSpacing w:val="0"/>
+        <w:jc w:val="both"/>
+        <w:rPr>
+          <w:rFonts w:eastAsiaTheme="minorEastAsia"/>
+        </w:rPr>
+      </w:pPr>
+      <w:r>
+        <w:rPr>
+          <w:rFonts w:ascii="Arial Nova Light" w:hAnsi="Arial Nova Light" w:cs="Times New Roman"/>
+        </w:rPr>
+        <w:t>Gracias a la incorporación de fuentes externas, se podría analizar cómo influyen sobre las reservas factores externos como el clima, eventos cercanos o, incluso, la situación sanitaria (algo de gran importancia actualmente).</w:t>
+      </w:r>
+    </w:p>
+    <w:p>
+      <w:pPr>
+        <w:pStyle w:val="ListParagraph"/>
+        <w:numPr>
+          <w:ilvl w:val="0"/>
+          <w:numId w:val="2"/>
+        </w:numPr>
+        <w:spacing w:line="276" w:lineRule="auto"/>
+        <w:ind w:left="714" w:hanging="357"/>
+        <w:contextualSpacing w:val="0"/>
+        <w:jc w:val="both"/>
+      </w:pPr>
+      <w:r>
+        <w:rPr>
+          <w:rFonts w:ascii="Arial Nova Light" w:hAnsi="Arial Nova Light" w:cs="Times New Roman"/>
+        </w:rPr>
+        <w:t>Obtener informes sobre nuestra productividad con diferentes niveles de detalle y desde distintas perspectivas de manera fácil.</w:t>
+      </w:r>
+    </w:p>
+    <w:p>
+      <w:pPr>
+        <w:spacing w:line="276" w:lineRule="auto"/>
+        <w:jc w:val="both"/>
+        <w:rPr>
+          <w:rFonts w:ascii="Arial Nova Light" w:hAnsi="Arial Nova Light" w:cs="Times New Roman"/>
+        </w:rPr>
+      </w:pPr>
+      <w:r>
+        <w:rPr>
+          <w:rFonts w:ascii="Arial Nova Light" w:hAnsi="Arial Nova Light" w:cs="Times New Roman"/>
+        </w:rPr>
+        <w:t xml:space="preserve">No obstante, cabe </w:t>
+      </w:r>
+      <w:r>
+        <w:rPr>
+          <w:rFonts w:ascii="Arial Nova Light" w:hAnsi="Arial Nova Light" w:cs="Times New Roman"/>
+        </w:rPr>
+        <w:t xml:space="preserve">destacar que la implementación del sistema descrito anteriormente conlleva una serie de </w:t>
+      </w:r>
+      <w:r>
+        <w:rPr>
+          <w:rFonts w:ascii="Arial Nova Light" w:hAnsi="Arial Nova Light" w:cs="Times New Roman"/>
+          <w:b/>
+          <w:bCs/>
+        </w:rPr>
+        <w:t>riesgos a tener en cuenta</w:t>
+      </w:r>
+      <w:r>
+        <w:rPr>
+          <w:rFonts w:ascii="Arial Nova Light" w:hAnsi="Arial Nova Light" w:cs="Times New Roman"/>
+        </w:rPr>
+        <w:t>:</w:t>
+      </w:r>
+    </w:p>
+    <w:p>
+      <w:pPr>
+        <w:pStyle w:val="ListParagraph"/>
+        <w:numPr>
+          <w:ilvl w:val="0"/>
+          <w:numId w:val="2"/>
+        </w:numPr>
+        <w:spacing w:after="100" w:line="276" w:lineRule="auto"/>
+        <w:ind w:left="714" w:hanging="357"/>
+        <w:contextualSpacing w:val="0"/>
+        <w:jc w:val="both"/>
+        <w:rPr>
+          <w:rFonts w:ascii="Arial Nova Light" w:hAnsi="Arial Nova Light" w:cs="Times New Roman"/>
+        </w:rPr>
+      </w:pPr>
+      <w:r>
+        <w:rPr>
+          <w:rFonts w:ascii="Arial Nova Light" w:hAnsi="Arial Nova Light" w:cs="Times New Roman"/>
+        </w:rPr>
+        <w:t xml:space="preserve">Es posible que se puedan llevar a infravalorar aspectos como el esfuerzo necesario para </w:t>
+      </w:r>
+      <w:r>
+        <w:rPr>
+          <w:rFonts w:ascii="Arial Nova Light" w:hAnsi="Arial Nova Light" w:cs="Times New Roman"/>
+        </w:rPr>
+        <w:t xml:space="preserve">el </w:t>
+      </w:r>
+      <w:r>
+        <w:rPr>
+          <w:rFonts w:ascii="Arial Nova Light" w:hAnsi="Arial Nova Light" w:cs="Times New Roman"/>
+        </w:rPr>
+        <w:t xml:space="preserve">diseño y creación </w:t>
+      </w:r>
+      <w:r>
+        <w:rPr>
+          <w:rFonts w:ascii="Arial Nova Light" w:hAnsi="Arial Nova Light" w:cs="Times New Roman"/>
+        </w:rPr>
+        <w:t xml:space="preserve">del sistema </w:t>
+      </w:r>
+      <w:r>
+        <w:rPr>
+          <w:rFonts w:ascii="Arial Nova Light" w:hAnsi="Arial Nova Light" w:cs="Times New Roman"/>
+        </w:rPr>
+        <w:t xml:space="preserve">o </w:t>
+      </w:r>
+      <w:r>
+        <w:rPr>
+          <w:rFonts w:ascii="Arial Nova Light" w:hAnsi="Arial Nova Light" w:cs="Times New Roman"/>
+        </w:rPr>
+        <w:t>los recursos necesarios para la captura, carga y almacenamiento de los datos.</w:t>
+      </w:r>
+    </w:p>
+    <w:p>
+      <w:pPr>
+        <w:pStyle w:val="ListParagraph"/>
+        <w:numPr>
+          <w:ilvl w:val="0"/>
+          <w:numId w:val="2"/>
+        </w:numPr>
+        <w:spacing w:after="100" w:line="276" w:lineRule="auto"/>
+        <w:ind w:left="714" w:hanging="357"/>
+        <w:contextualSpacing w:val="0"/>
+        <w:jc w:val="both"/>
+        <w:rPr>
+          <w:rFonts w:ascii="Arial Nova Light" w:hAnsi="Arial Nova Light" w:cs="Times New Roman"/>
+        </w:rPr>
+      </w:pPr>
+      <w:r>
+        <w:rPr>
+          <w:rFonts w:ascii="Arial Nova Light" w:hAnsi="Arial Nova Light" w:cs="Times New Roman"/>
+        </w:rPr>
+        <w:t xml:space="preserve">Dadas sus </w:t>
+      </w:r>
+      <w:r>
+        <w:rPr>
+          <w:rFonts w:ascii="Arial Nova Light" w:hAnsi="Arial Nova Light" w:cs="Times New Roman"/>
+        </w:rPr>
+        <w:t>grandes posibilidades</w:t>
+      </w:r>
+      <w:r>
+        <w:rPr>
+          <w:rFonts w:ascii="Arial Nova Light" w:hAnsi="Arial Nova Light" w:cs="Times New Roman"/>
+        </w:rPr>
+        <w:t xml:space="preserve">, </w:t>
+      </w:r>
+      <w:r>
+        <w:rPr>
+          <w:rFonts w:ascii="Arial Nova Light" w:hAnsi="Arial Nova Light" w:cs="Times New Roman"/>
+        </w:rPr>
+        <w:t xml:space="preserve">podría </w:t>
+      </w:r>
+      <w:r>
+        <w:rPr>
+          <w:rFonts w:ascii="Arial Nova Light" w:hAnsi="Arial Nova Light" w:cs="Times New Roman"/>
+        </w:rPr>
+        <w:t xml:space="preserve">ocurrir que se quieran tener nuevas consideraciones </w:t>
+      </w:r>
+      <w:r>
+        <w:rPr>
+          <w:rFonts w:ascii="Arial Nova Light" w:hAnsi="Arial Nova Light" w:cs="Times New Roman"/>
+        </w:rPr>
+        <w:t>y/o requisitos que no fueron tomados en cuenta previamente.</w:t>
+      </w:r>
+    </w:p>
+    <w:p>
+      <w:pPr>
+        <w:pStyle w:val="ListParagraph"/>
+        <w:numPr>
+          <w:ilvl w:val="0"/>
+          <w:numId w:val="2"/>
+        </w:numPr>
+        <w:spacing w:line="276" w:lineRule="auto"/>
+        <w:ind w:left="714" w:hanging="357"/>
+        <w:contextualSpacing w:val="0"/>
+        <w:jc w:val="both"/>
+        <w:rPr>
+          <w:rFonts w:ascii="Arial Nova Light" w:hAnsi="Arial Nova Light" w:cs="Times New Roman"/>
+        </w:rPr>
+      </w:pPr>
+      <w:r>
+        <w:rPr>
+          <w:rFonts w:ascii="Arial Nova Light" w:hAnsi="Arial Nova Light" w:cs="Times New Roman"/>
+        </w:rPr>
+        <w:t>Es muy importante asegurar la privacidad de los datos, de forma que el al ser analizados estos sean completamente anónimos y no puedan ser rastreados.</w:t>
+      </w:r>
+    </w:p>
+    <w:p>
+      <w:pPr>
+        <w:spacing w:line="276" w:lineRule="auto"/>
+        <w:jc w:val="both"/>
+        <w:rPr>
+          <w:rFonts w:ascii="Arial Nova Light" w:hAnsi="Arial Nova Light" w:cs="Times New Roman"/>
+        </w:rPr>
+      </w:pPr>
+      <w:r>
+        <w:rPr>
+          <w:rFonts w:ascii="Arial Nova Light" w:hAnsi="Arial Nova Light" w:cs="Times New Roman"/>
+        </w:rPr>
+        <w:t xml:space="preserve">En conclusión, </w:t>
+      </w:r>
+      <w:r>
+        <w:rPr>
+          <w:rFonts w:ascii="Arial Nova Light" w:hAnsi="Arial Nova Light" w:cs="Times New Roman"/>
+        </w:rPr>
+        <w:t xml:space="preserve">podemos decir que </w:t>
+      </w:r>
+      <w:r>
+        <w:rPr>
+          <w:rFonts w:ascii="Arial Nova Light" w:hAnsi="Arial Nova Light" w:cs="Times New Roman"/>
+        </w:rPr>
+        <w:t xml:space="preserve">dotar de un almacén de datos a nuestra organización </w:t>
+      </w:r>
+      <w:r>
+        <w:rPr>
+          <w:rFonts w:ascii="Arial Nova Light" w:hAnsi="Arial Nova Light" w:cs="Times New Roman"/>
+        </w:rPr>
+        <w:t xml:space="preserve">daría lugar a un </w:t>
+      </w:r>
+      <w:r>
+        <w:rPr>
+          <w:rFonts w:ascii="Arial Nova Light" w:hAnsi="Arial Nova Light" w:cs="Times New Roman"/>
+          <w:b/>
+          <w:bCs/>
+        </w:rPr>
+        <w:t>aumento sustancial de nuestra competitividad dentro del mercado</w:t>
+      </w:r>
+      <w:r>
+        <w:rPr>
+          <w:rFonts w:ascii="Arial Nova Light" w:hAnsi="Arial Nova Light" w:cs="Times New Roman"/>
+        </w:rPr>
+        <w:t xml:space="preserve">, al transformar </w:t>
+      </w:r>
+      <w:r>
+        <w:rPr>
+          <w:rFonts w:ascii="Arial Nova Light" w:hAnsi="Arial Nova Light" w:cs="Times New Roman"/>
+        </w:rPr>
+        <w:t xml:space="preserve">datos carentes de valor por sí mismos, en conjuntos de información extremadamente útil para </w:t>
+      </w:r>
+      <w:r>
+        <w:rPr>
+          <w:rFonts w:ascii="Arial Nova Light" w:hAnsi="Arial Nova Light" w:cs="Times New Roman"/>
+        </w:rPr>
+        <w:t>el análisis del rendimiento de la organización</w:t>
+      </w:r>
+      <w:r>
+        <w:rPr>
+          <w:rFonts w:ascii="Arial Nova Light" w:hAnsi="Arial Nova Light" w:cs="Times New Roman"/>
+        </w:rPr>
+        <w:t xml:space="preserve"> y el diseño de estrategias. </w:t>
+      </w:r>
+      <w:r>
+        <w:rPr>
+          <w:rFonts w:ascii="Arial Nova Light" w:hAnsi="Arial Nova Light" w:cs="Times New Roman"/>
+        </w:rPr>
+        <w:t xml:space="preserve">Además, esto </w:t>
+      </w:r>
+      <w:r>
+        <w:rPr>
+          <w:rFonts w:ascii="Arial Nova Light" w:hAnsi="Arial Nova Light" w:cs="Times New Roman"/>
+        </w:rPr>
+        <w:t xml:space="preserve">supondría también un </w:t>
+      </w:r>
+      <w:r>
+        <w:rPr>
+          <w:rFonts w:ascii="Arial Nova Light" w:hAnsi="Arial Nova Light" w:cs="Times New Roman"/>
+          <w:b/>
+          <w:bCs/>
+        </w:rPr>
+        <w:t>incremento de la productividad de nuestros técnicos de dirección</w:t>
+      </w:r>
+      <w:r>
+        <w:rPr>
+          <w:rFonts w:ascii="Arial Nova Light" w:hAnsi="Arial Nova Light" w:cs="Times New Roman"/>
+        </w:rPr>
+        <w:t xml:space="preserve">, </w:t>
+      </w:r>
+      <w:r>
+        <w:rPr>
+          <w:rFonts w:ascii="Arial Nova Light" w:hAnsi="Arial Nova Light" w:cs="Times New Roman"/>
+        </w:rPr>
+        <w:t xml:space="preserve">al ayudarlos </w:t>
+      </w:r>
+      <w:r>
+        <w:rPr>
+          <w:rFonts w:ascii="Arial Nova Light" w:hAnsi="Arial Nova Light" w:cs="Times New Roman"/>
+        </w:rPr>
+        <w:t xml:space="preserve">en el proceso de </w:t>
+      </w:r>
+      <w:r>
+        <w:rPr>
+          <w:rFonts w:ascii="Arial Nova Light" w:hAnsi="Arial Nova Light" w:cs="Times New Roman"/>
+        </w:rPr>
+        <w:t>toma</w:t>
+      </w:r>
+      <w:r>
+        <w:rPr>
+          <w:rFonts w:ascii="Arial Nova Light" w:hAnsi="Arial Nova Light" w:cs="Times New Roman"/>
+        </w:rPr>
+        <w:t xml:space="preserve"> </w:t>
+      </w:r>
+      <w:r>
+        <w:rPr>
+          <w:rFonts w:ascii="Arial Nova Light" w:hAnsi="Arial Nova Light" w:cs="Times New Roman"/>
+        </w:rPr>
+        <w:t>decisiones con información en tiempo real</w:t>
+      </w:r>
+      <w:r>
+        <w:rPr>
+          <w:rFonts w:ascii="Arial Nova Light" w:hAnsi="Arial Nova Light" w:cs="Times New Roman"/>
+        </w:rPr>
+        <w:t>.</w:t>
+      </w:r>
+    </w:p>
     <w:sectPr>
       <w:pgSz w:w="11906" w:h="16838"/>
-      <w:pgMar w:top="1417" w:right="1701" w:bottom="1417" w:left="1701" w:header="708" w:footer="708" w:gutter="0"/>
+      <w:pgMar w:top="1134" w:right="1134" w:bottom="1134" w:left="1134" w:header="709" w:footer="709" w:gutter="0"/>
       <w:cols w:space="708"/>
       <w:docGrid w:linePitch="360"/>
     </w:sectPr>
   </w:body>
 </w:document>
+</file>
+
+<file path=word/numbering.xml><?xml version="1.0" encoding="utf-8"?>
+<w:numbering xmlns:wpc="http://schemas.microsoft.com/office/word/2010/wordprocessingCanvas" xmlns:cx="http://schemas.microsoft.com/office/drawing/2014/chartex" xmlns:cx1="http://schemas.microsoft.com/office/drawing/2015/9/8/chartex" xmlns:cx2="http://schemas.microsoft.com/office/drawing/2015/10/21/chartex" xmlns:cx3="http://schemas.microsoft.com/office/drawing/2016/5/9/chartex" xmlns:cx4="http://schemas.microsoft.com/office/drawing/2016/5/10/chartex" xmlns:cx5="http://schemas.microsoft.com/office/drawing/2016/5/11/chartex" xmlns:cx6="http://schemas.microsoft.com/office/drawing/2016/5/12/chartex" xmlns:cx7="http://schemas.microsoft.com/office/drawing/2016/5/13/chartex" xmlns:cx8="http://schemas.microsoft.com/office/drawing/2016/5/14/chartex" xmlns:mc="http://schemas.openxmlformats.org/markup-compatibility/2006" xmlns:aink="http://schemas.microsoft.com/office/drawing/2016/ink" xmlns:am3d="http://schemas.microsoft.com/office/drawing/2017/model3d" xmlns:o="urn:schemas-microsoft-com:office:office" xmlns:r="http://schemas.openxmlformats.org/officeDocument/2006/relationships" xmlns:m="http://schemas.openxmlformats.org/officeDocument/2006/math" xmlns:v="urn:schemas-microsoft-com:vml" xmlns:wp14="http://schemas.microsoft.com/office/word/2010/wordprocessingDrawing" xmlns:wp="http://schemas.openxmlformats.org/drawingml/2006/wordprocessingDrawing" xmlns:w10="urn:schemas-microsoft-com:office:word" xmlns:w="http://schemas.openxmlformats.org/wordprocessingml/2006/main" xmlns:w14="http://schemas.microsoft.com/office/word/2010/wordml" xmlns:w15="http://schemas.microsoft.com/office/word/2012/wordml" xmlns:w16cex="http://schemas.microsoft.com/office/word/2018/wordml/cex" xmlns:w16cid="http://schemas.microsoft.com/office/word/2016/wordml/cid" xmlns:w16="http://schemas.microsoft.com/office/word/2018/wordml" xmlns:w16se="http://schemas.microsoft.com/office/word/2015/wordml/symex" xmlns:wpg="http://schemas.microsoft.com/office/word/2010/wordprocessingGroup" xmlns:wpi="http://schemas.microsoft.com/office/word/2010/wordprocessingInk" xmlns:wne="http://schemas.microsoft.com/office/word/2006/wordml" xmlns:wps="http://schemas.microsoft.com/office/word/2010/wordprocessingShape" mc:Ignorable="w14 w15 w16se w16cid w16 w16cex wp14">
+  <w:abstractNum w:abstractNumId="0" w15:restartNumberingAfterBreak="0">
+    <w:nsid w:val="29571B5F"/>
+    <w:multiLevelType w:val="hybridMultilevel"/>
+    <w:tmpl w:val="87040E18"/>
+    <w:lvl w:ilvl="0" w:tplc="0C0A0001">
+      <w:start w:val="1"/>
+      <w:numFmt w:val="bullet"/>
+      <w:lvlText w:val=""/>
+      <w:lvlJc w:val="left"/>
+      <w:pPr>
+        <w:ind w:left="720" w:hanging="360"/>
+      </w:pPr>
+      <w:rPr>
+        <w:rFonts w:ascii="Symbol" w:hAnsi="Symbol" w:hint="default"/>
+      </w:rPr>
+    </w:lvl>
+    <w:lvl w:ilvl="1" w:tplc="0C0A0003" w:tentative="1">
+      <w:start w:val="1"/>
+      <w:numFmt w:val="bullet"/>
+      <w:lvlText w:val="o"/>
+      <w:lvlJc w:val="left"/>
+      <w:pPr>
+        <w:ind w:left="1440" w:hanging="360"/>
+      </w:pPr>
+      <w:rPr>
+        <w:rFonts w:ascii="Courier New" w:hAnsi="Courier New" w:cs="Courier New" w:hint="default"/>
+      </w:rPr>
+    </w:lvl>
+    <w:lvl w:ilvl="2" w:tplc="0C0A0005" w:tentative="1">
+      <w:start w:val="1"/>
+      <w:numFmt w:val="bullet"/>
+      <w:lvlText w:val=""/>
+      <w:lvlJc w:val="left"/>
+      <w:pPr>
+        <w:ind w:left="2160" w:hanging="360"/>
+      </w:pPr>
+      <w:rPr>
+        <w:rFonts w:ascii="Wingdings" w:hAnsi="Wingdings" w:hint="default"/>
+      </w:rPr>
+    </w:lvl>
+    <w:lvl w:ilvl="3" w:tplc="0C0A0001" w:tentative="1">
+      <w:start w:val="1"/>
+      <w:numFmt w:val="bullet"/>
+      <w:lvlText w:val=""/>
+      <w:lvlJc w:val="left"/>
+      <w:pPr>
+        <w:ind w:left="2880" w:hanging="360"/>
+      </w:pPr>
+      <w:rPr>
+        <w:rFonts w:ascii="Symbol" w:hAnsi="Symbol" w:hint="default"/>
+      </w:rPr>
+    </w:lvl>
+    <w:lvl w:ilvl="4" w:tplc="0C0A0003" w:tentative="1">
+      <w:start w:val="1"/>
+      <w:numFmt w:val="bullet"/>
+      <w:lvlText w:val="o"/>
+      <w:lvlJc w:val="left"/>
+      <w:pPr>
+        <w:ind w:left="3600" w:hanging="360"/>
+      </w:pPr>
+      <w:rPr>
+        <w:rFonts w:ascii="Courier New" w:hAnsi="Courier New" w:cs="Courier New" w:hint="default"/>
+      </w:rPr>
+    </w:lvl>
+    <w:lvl w:ilvl="5" w:tplc="0C0A0005" w:tentative="1">
+      <w:start w:val="1"/>
+      <w:numFmt w:val="bullet"/>
+      <w:lvlText w:val=""/>
+      <w:lvlJc w:val="left"/>
+      <w:pPr>
+        <w:ind w:left="4320" w:hanging="360"/>
+      </w:pPr>
+      <w:rPr>
+        <w:rFonts w:ascii="Wingdings" w:hAnsi="Wingdings" w:hint="default"/>
+      </w:rPr>
+    </w:lvl>
+    <w:lvl w:ilvl="6" w:tplc="0C0A0001" w:tentative="1">
+      <w:start w:val="1"/>
+      <w:numFmt w:val="bullet"/>
+      <w:lvlText w:val=""/>
+      <w:lvlJc w:val="left"/>
+      <w:pPr>
+        <w:ind w:left="5040" w:hanging="360"/>
+      </w:pPr>
+      <w:rPr>
+        <w:rFonts w:ascii="Symbol" w:hAnsi="Symbol" w:hint="default"/>
+      </w:rPr>
+    </w:lvl>
+    <w:lvl w:ilvl="7" w:tplc="0C0A0003" w:tentative="1">
+      <w:start w:val="1"/>
+      <w:numFmt w:val="bullet"/>
+      <w:lvlText w:val="o"/>
+      <w:lvlJc w:val="left"/>
+      <w:pPr>
+        <w:ind w:left="5760" w:hanging="360"/>
+      </w:pPr>
+      <w:rPr>
+        <w:rFonts w:ascii="Courier New" w:hAnsi="Courier New" w:cs="Courier New" w:hint="default"/>
+      </w:rPr>
+    </w:lvl>
+    <w:lvl w:ilvl="8" w:tplc="0C0A0005" w:tentative="1">
+      <w:start w:val="1"/>
+      <w:numFmt w:val="bullet"/>
+      <w:lvlText w:val=""/>
+      <w:lvlJc w:val="left"/>
+      <w:pPr>
+        <w:ind w:left="6480" w:hanging="360"/>
+      </w:pPr>
+      <w:rPr>
+        <w:rFonts w:ascii="Wingdings" w:hAnsi="Wingdings" w:hint="default"/>
+      </w:rPr>
+    </w:lvl>
+  </w:abstractNum>
+  <w:abstractNum w:abstractNumId="1" w15:restartNumberingAfterBreak="0">
+    <w:nsid w:val="32407BF8"/>
+    <w:multiLevelType w:val="hybridMultilevel"/>
+    <w:tmpl w:val="39A492EA"/>
+    <w:lvl w:ilvl="0" w:tplc="0C0A0001">
+      <w:start w:val="1"/>
+      <w:numFmt w:val="bullet"/>
+      <w:lvlText w:val=""/>
+      <w:lvlJc w:val="left"/>
+      <w:pPr>
+        <w:ind w:left="780" w:hanging="360"/>
+      </w:pPr>
+      <w:rPr>
+        <w:rFonts w:ascii="Symbol" w:hAnsi="Symbol" w:hint="default"/>
+      </w:rPr>
+    </w:lvl>
+    <w:lvl w:ilvl="1" w:tplc="0C0A0003" w:tentative="1">
+      <w:start w:val="1"/>
+      <w:numFmt w:val="bullet"/>
+      <w:lvlText w:val="o"/>
+      <w:lvlJc w:val="left"/>
+      <w:pPr>
+        <w:ind w:left="1500" w:hanging="360"/>
+      </w:pPr>
+      <w:rPr>
+        <w:rFonts w:ascii="Courier New" w:hAnsi="Courier New" w:cs="Courier New" w:hint="default"/>
+      </w:rPr>
+    </w:lvl>
+    <w:lvl w:ilvl="2" w:tplc="0C0A0005" w:tentative="1">
+      <w:start w:val="1"/>
+      <w:numFmt w:val="bullet"/>
+      <w:lvlText w:val=""/>
+      <w:lvlJc w:val="left"/>
+      <w:pPr>
+        <w:ind w:left="2220" w:hanging="360"/>
+      </w:pPr>
+      <w:rPr>
+        <w:rFonts w:ascii="Wingdings" w:hAnsi="Wingdings" w:hint="default"/>
+      </w:rPr>
+    </w:lvl>
+    <w:lvl w:ilvl="3" w:tplc="0C0A0001" w:tentative="1">
+      <w:start w:val="1"/>
+      <w:numFmt w:val="bullet"/>
+      <w:lvlText w:val=""/>
+      <w:lvlJc w:val="left"/>
+      <w:pPr>
+        <w:ind w:left="2940" w:hanging="360"/>
+      </w:pPr>
+      <w:rPr>
+        <w:rFonts w:ascii="Symbol" w:hAnsi="Symbol" w:hint="default"/>
+      </w:rPr>
+    </w:lvl>
+    <w:lvl w:ilvl="4" w:tplc="0C0A0003" w:tentative="1">
+      <w:start w:val="1"/>
+      <w:numFmt w:val="bullet"/>
+      <w:lvlText w:val="o"/>
+      <w:lvlJc w:val="left"/>
+      <w:pPr>
+        <w:ind w:left="3660" w:hanging="360"/>
+      </w:pPr>
+      <w:rPr>
+        <w:rFonts w:ascii="Courier New" w:hAnsi="Courier New" w:cs="Courier New" w:hint="default"/>
+      </w:rPr>
+    </w:lvl>
+    <w:lvl w:ilvl="5" w:tplc="0C0A0005" w:tentative="1">
+      <w:start w:val="1"/>
+      <w:numFmt w:val="bullet"/>
+      <w:lvlText w:val=""/>
+      <w:lvlJc w:val="left"/>
+      <w:pPr>
+        <w:ind w:left="4380" w:hanging="360"/>
+      </w:pPr>
+      <w:rPr>
+        <w:rFonts w:ascii="Wingdings" w:hAnsi="Wingdings" w:hint="default"/>
+      </w:rPr>
+    </w:lvl>
+    <w:lvl w:ilvl="6" w:tplc="0C0A0001" w:tentative="1">
+      <w:start w:val="1"/>
+      <w:numFmt w:val="bullet"/>
+      <w:lvlText w:val=""/>
+      <w:lvlJc w:val="left"/>
+      <w:pPr>
+        <w:ind w:left="5100" w:hanging="360"/>
+      </w:pPr>
+      <w:rPr>
+        <w:rFonts w:ascii="Symbol" w:hAnsi="Symbol" w:hint="default"/>
+      </w:rPr>
+    </w:lvl>
+    <w:lvl w:ilvl="7" w:tplc="0C0A0003" w:tentative="1">
+      <w:start w:val="1"/>
+      <w:numFmt w:val="bullet"/>
+      <w:lvlText w:val="o"/>
+      <w:lvlJc w:val="left"/>
+      <w:pPr>
+        <w:ind w:left="5820" w:hanging="360"/>
+      </w:pPr>
+      <w:rPr>
+        <w:rFonts w:ascii="Courier New" w:hAnsi="Courier New" w:cs="Courier New" w:hint="default"/>
+      </w:rPr>
+    </w:lvl>
+    <w:lvl w:ilvl="8" w:tplc="0C0A0005" w:tentative="1">
+      <w:start w:val="1"/>
+      <w:numFmt w:val="bullet"/>
+      <w:lvlText w:val=""/>
+      <w:lvlJc w:val="left"/>
+      <w:pPr>
+        <w:ind w:left="6540" w:hanging="360"/>
+      </w:pPr>
+      <w:rPr>
+        <w:rFonts w:ascii="Wingdings" w:hAnsi="Wingdings" w:hint="default"/>
+      </w:rPr>
+    </w:lvl>
+  </w:abstractNum>
+  <w:num w:numId="1">
+    <w:abstractNumId w:val="1"/>
+  </w:num>
+  <w:num w:numId="2">
+    <w:abstractNumId w:val="0"/>
+  </w:num>
+</w:numbering>
 </file>
 
 <file path=word/styles.xml><?xml version="1.0" encoding="utf-8"?>
@@ -412,13 +1610,13 @@
     <w:name w:val="Normal"/>
     <w:qFormat/>
   </w:style>
-  <w:style w:type="character" w:default="1" w:styleId="Fuentedeprrafopredeter">
+  <w:style w:type="character" w:default="1" w:styleId="DefaultParagraphFont">
     <w:name w:val="Default Paragraph Font"/>
     <w:uiPriority w:val="1"/>
     <w:semiHidden/>
     <w:unhideWhenUsed/>
   </w:style>
-  <w:style w:type="table" w:default="1" w:styleId="Tablanormal">
+  <w:style w:type="table" w:default="1" w:styleId="TableNormal">
     <w:name w:val="Normal Table"/>
     <w:uiPriority w:val="99"/>
     <w:semiHidden/>
@@ -433,11 +1631,38 @@
       </w:tblCellMar>
     </w:tblPr>
   </w:style>
-  <w:style w:type="numbering" w:default="1" w:styleId="Sinlista">
+  <w:style w:type="numbering" w:default="1" w:styleId="NoList">
     <w:name w:val="No List"/>
     <w:uiPriority w:val="99"/>
     <w:semiHidden/>
     <w:unhideWhenUsed/>
+  </w:style>
+  <w:style w:type="paragraph" w:customStyle="1" w:styleId="Default">
+    <w:name w:val="Default"/>
+    <w:rsid w:val="00404CB1"/>
+    <w:pPr>
+      <w:autoSpaceDE w:val="0"/>
+      <w:autoSpaceDN w:val="0"/>
+      <w:adjustRightInd w:val="0"/>
+      <w:spacing w:after="0" w:line="240" w:lineRule="auto"/>
+    </w:pPr>
+    <w:rPr>
+      <w:rFonts w:ascii="Cambria" w:hAnsi="Cambria" w:cs="Cambria"/>
+      <w:color w:val="000000"/>
+      <w:sz w:val="24"/>
+      <w:szCs w:val="24"/>
+    </w:rPr>
+  </w:style>
+  <w:style w:type="paragraph" w:styleId="ListParagraph">
+    <w:name w:val="List Paragraph"/>
+    <w:basedOn w:val="Normal"/>
+    <w:uiPriority w:val="34"/>
+    <w:qFormat/>
+    <w:rsid w:val="00E3181A"/>
+    <w:pPr>
+      <w:ind w:left="720"/>
+      <w:contextualSpacing/>
+    </w:pPr>
   </w:style>
 </w:styles>
 </file>
@@ -735,4 +1960,16 @@
     </a:ext>
   </a:extLst>
 </a:theme>
+</file>
+
+<file path=customXml/item1.xml><?xml version="1.0" encoding="utf-8"?>
+<b:Sources xmlns:b="http://schemas.openxmlformats.org/officeDocument/2006/bibliography" xmlns="http://schemas.openxmlformats.org/officeDocument/2006/bibliography" SelectedStyle="\APASixthEditionOfficeOnline.xsl" StyleName="APA" Version="6"/>
+</file>
+
+<file path=customXml/itemProps1.xml><?xml version="1.0" encoding="utf-8"?>
+<ds:datastoreItem xmlns:ds="http://schemas.openxmlformats.org/officeDocument/2006/customXml" ds:itemID="{D95FEDA7-F351-4BCD-932F-5C5090309883}">
+  <ds:schemaRefs>
+    <ds:schemaRef ds:uri="http://schemas.openxmlformats.org/officeDocument/2006/bibliography"/>
+  </ds:schemaRefs>
+</ds:datastoreItem>
 </file>
</xml_diff>